<commit_message>
Nu ya ebal eto za den do prezentaicii
</commit_message>
<xml_diff>
--- a/Фотки проекта.docx
+++ b/Фотки проекта.docx
@@ -90,6 +90,9 @@
     <w:p/>
     <w:p>
       <w:r>
+        <w:rPr>
+          <w:noProof/>
+        </w:rPr>
         <w:lastRenderedPageBreak/>
         <w:drawing>
           <wp:inline distT="0" distB="0" distL="0" distR="0" wp14:anchorId="33D75F1E" wp14:editId="3A523E70">
@@ -131,6 +134,9 @@
     <w:p/>
     <w:p>
       <w:r>
+        <w:rPr>
+          <w:noProof/>
+        </w:rPr>
         <w:drawing>
           <wp:inline distT="0" distB="0" distL="0" distR="0" wp14:anchorId="096D0636" wp14:editId="5B698809">
             <wp:extent cx="5940425" cy="3503930"/>
@@ -156,6 +162,166 @@
                     <a:xfrm>
                       <a:off x="0" y="0"/>
                       <a:ext cx="5940425" cy="3503930"/>
+                    </a:xfrm>
+                    <a:prstGeom prst="rect">
+                      <a:avLst/>
+                    </a:prstGeom>
+                  </pic:spPr>
+                </pic:pic>
+              </a:graphicData>
+            </a:graphic>
+          </wp:inline>
+        </w:drawing>
+      </w:r>
+    </w:p>
+    <w:p/>
+    <w:p>
+      <w:r>
+        <w:lastRenderedPageBreak/>
+        <w:drawing>
+          <wp:inline distT="0" distB="0" distL="0" distR="0" wp14:anchorId="46A2481D" wp14:editId="19469CB7">
+            <wp:extent cx="5940425" cy="3484245"/>
+            <wp:effectExtent l="0" t="0" r="3175" b="1905"/>
+            <wp:docPr id="5" name="Рисунок 5"/>
+            <wp:cNvGraphicFramePr>
+              <a:graphicFrameLocks xmlns:a="http://schemas.openxmlformats.org/drawingml/2006/main" noChangeAspect="1"/>
+            </wp:cNvGraphicFramePr>
+            <a:graphic xmlns:a="http://schemas.openxmlformats.org/drawingml/2006/main">
+              <a:graphicData uri="http://schemas.openxmlformats.org/drawingml/2006/picture">
+                <pic:pic xmlns:pic="http://schemas.openxmlformats.org/drawingml/2006/picture">
+                  <pic:nvPicPr>
+                    <pic:cNvPr id="1" name=""/>
+                    <pic:cNvPicPr/>
+                  </pic:nvPicPr>
+                  <pic:blipFill>
+                    <a:blip r:embed="rId8"/>
+                    <a:stretch>
+                      <a:fillRect/>
+                    </a:stretch>
+                  </pic:blipFill>
+                  <pic:spPr>
+                    <a:xfrm>
+                      <a:off x="0" y="0"/>
+                      <a:ext cx="5940425" cy="3484245"/>
+                    </a:xfrm>
+                    <a:prstGeom prst="rect">
+                      <a:avLst/>
+                    </a:prstGeom>
+                  </pic:spPr>
+                </pic:pic>
+              </a:graphicData>
+            </a:graphic>
+          </wp:inline>
+        </w:drawing>
+      </w:r>
+    </w:p>
+    <w:p>
+      <w:r>
+        <w:drawing>
+          <wp:inline distT="0" distB="0" distL="0" distR="0" wp14:anchorId="4365538C" wp14:editId="3E131739">
+            <wp:extent cx="5940425" cy="3484245"/>
+            <wp:effectExtent l="0" t="0" r="3175" b="1905"/>
+            <wp:docPr id="6" name="Рисунок 6"/>
+            <wp:cNvGraphicFramePr>
+              <a:graphicFrameLocks xmlns:a="http://schemas.openxmlformats.org/drawingml/2006/main" noChangeAspect="1"/>
+            </wp:cNvGraphicFramePr>
+            <a:graphic xmlns:a="http://schemas.openxmlformats.org/drawingml/2006/main">
+              <a:graphicData uri="http://schemas.openxmlformats.org/drawingml/2006/picture">
+                <pic:pic xmlns:pic="http://schemas.openxmlformats.org/drawingml/2006/picture">
+                  <pic:nvPicPr>
+                    <pic:cNvPr id="1" name=""/>
+                    <pic:cNvPicPr/>
+                  </pic:nvPicPr>
+                  <pic:blipFill>
+                    <a:blip r:embed="rId9"/>
+                    <a:stretch>
+                      <a:fillRect/>
+                    </a:stretch>
+                  </pic:blipFill>
+                  <pic:spPr>
+                    <a:xfrm>
+                      <a:off x="0" y="0"/>
+                      <a:ext cx="5940425" cy="3484245"/>
+                    </a:xfrm>
+                    <a:prstGeom prst="rect">
+                      <a:avLst/>
+                    </a:prstGeom>
+                  </pic:spPr>
+                </pic:pic>
+              </a:graphicData>
+            </a:graphic>
+          </wp:inline>
+        </w:drawing>
+      </w:r>
+    </w:p>
+    <w:p/>
+    <w:p>
+      <w:r>
+        <w:lastRenderedPageBreak/>
+        <w:drawing>
+          <wp:inline distT="0" distB="0" distL="0" distR="0" wp14:anchorId="1A790E2F" wp14:editId="33A7B549">
+            <wp:extent cx="5940425" cy="3484245"/>
+            <wp:effectExtent l="0" t="0" r="3175" b="1905"/>
+            <wp:docPr id="7" name="Рисунок 7"/>
+            <wp:cNvGraphicFramePr>
+              <a:graphicFrameLocks xmlns:a="http://schemas.openxmlformats.org/drawingml/2006/main" noChangeAspect="1"/>
+            </wp:cNvGraphicFramePr>
+            <a:graphic xmlns:a="http://schemas.openxmlformats.org/drawingml/2006/main">
+              <a:graphicData uri="http://schemas.openxmlformats.org/drawingml/2006/picture">
+                <pic:pic xmlns:pic="http://schemas.openxmlformats.org/drawingml/2006/picture">
+                  <pic:nvPicPr>
+                    <pic:cNvPr id="1" name=""/>
+                    <pic:cNvPicPr/>
+                  </pic:nvPicPr>
+                  <pic:blipFill>
+                    <a:blip r:embed="rId10"/>
+                    <a:stretch>
+                      <a:fillRect/>
+                    </a:stretch>
+                  </pic:blipFill>
+                  <pic:spPr>
+                    <a:xfrm>
+                      <a:off x="0" y="0"/>
+                      <a:ext cx="5940425" cy="3484245"/>
+                    </a:xfrm>
+                    <a:prstGeom prst="rect">
+                      <a:avLst/>
+                    </a:prstGeom>
+                  </pic:spPr>
+                </pic:pic>
+              </a:graphicData>
+            </a:graphic>
+          </wp:inline>
+        </w:drawing>
+      </w:r>
+    </w:p>
+    <w:p>
+      <w:r>
+        <w:drawing>
+          <wp:inline distT="0" distB="0" distL="0" distR="0" wp14:anchorId="6FEDC107" wp14:editId="3C097BF9">
+            <wp:extent cx="5940425" cy="3484245"/>
+            <wp:effectExtent l="0" t="0" r="3175" b="1905"/>
+            <wp:docPr id="8" name="Рисунок 8"/>
+            <wp:cNvGraphicFramePr>
+              <a:graphicFrameLocks xmlns:a="http://schemas.openxmlformats.org/drawingml/2006/main" noChangeAspect="1"/>
+            </wp:cNvGraphicFramePr>
+            <a:graphic xmlns:a="http://schemas.openxmlformats.org/drawingml/2006/main">
+              <a:graphicData uri="http://schemas.openxmlformats.org/drawingml/2006/picture">
+                <pic:pic xmlns:pic="http://schemas.openxmlformats.org/drawingml/2006/picture">
+                  <pic:nvPicPr>
+                    <pic:cNvPr id="1" name=""/>
+                    <pic:cNvPicPr/>
+                  </pic:nvPicPr>
+                  <pic:blipFill>
+                    <a:blip r:embed="rId11"/>
+                    <a:stretch>
+                      <a:fillRect/>
+                    </a:stretch>
+                  </pic:blipFill>
+                  <pic:spPr>
+                    <a:xfrm>
+                      <a:off x="0" y="0"/>
+                      <a:ext cx="5940425" cy="3484245"/>
                     </a:xfrm>
                     <a:prstGeom prst="rect">
                       <a:avLst/>

</xml_diff>